<commit_message>
20200128 - morning 2
</commit_message>
<xml_diff>
--- a/purchase-workflow-11.0/purchase_docx/wizard/templates/suratpesanan_pp1.docx
+++ b/purchase-workflow-11.0/purchase_docx/wizard/templates/suratpesanan_pp1.docx
@@ -337,23 +337,13 @@
                 <w:szCs w:val="16"/>
               </w:rPr>
             </w:pPr>
-            <w:proofErr w:type="spellStart"/>
             <w:r>
               <w:rPr>
                 <w:color w:val="FFFFFF" w:themeColor="background1"/>
                 <w:sz w:val="16"/>
                 <w:szCs w:val="16"/>
               </w:rPr>
-              <w:t>Nasional</w:t>
-            </w:r>
-            <w:proofErr w:type="spellEnd"/>
-            <w:r>
-              <w:rPr>
-                <w:color w:val="FFFFFF" w:themeColor="background1"/>
-                <w:sz w:val="16"/>
-                <w:szCs w:val="16"/>
-              </w:rPr>
-              <w:t xml:space="preserve"> </w:t>
+              <w:t xml:space="preserve">Nasional </w:t>
             </w:r>
             <w:proofErr w:type="spellStart"/>
             <w:r>
@@ -771,6 +761,9 @@
             <w:pPr>
               <w:ind w:left="-108"/>
             </w:pPr>
+            <w:r>
+              <w:t xml:space="preserve"> </w:t>
+            </w:r>
             <w:r>
               <w:t xml:space="preserve"> </w:t>
             </w:r>
@@ -966,35 +959,44 @@
               <w:rPr>
                 <w:color w:val="FFFFFF" w:themeColor="background1"/>
               </w:rPr>
-              <w:t xml:space="preserve"> kami </w:t>
-            </w:r>
-            <w:proofErr w:type="spellStart"/>
-            <w:r>
-              <w:rPr>
-                <w:color w:val="FFFFFF" w:themeColor="background1"/>
-              </w:rPr>
-              <w:t>memesan</w:t>
-            </w:r>
-            <w:proofErr w:type="spellEnd"/>
-            <w:r>
-              <w:rPr>
-                <w:color w:val="FFFFFF" w:themeColor="background1"/>
-              </w:rPr>
-              <w:t xml:space="preserve"> </w:t>
-            </w:r>
-            <w:proofErr w:type="spellStart"/>
-            <w:r>
-              <w:rPr>
-                <w:color w:val="FFFFFF" w:themeColor="background1"/>
-              </w:rPr>
-              <w:t>barang-barang</w:t>
-            </w:r>
-            <w:proofErr w:type="spellEnd"/>
-            <w:r>
-              <w:rPr>
-                <w:color w:val="FFFFFF" w:themeColor="background1"/>
-              </w:rPr>
-              <w:t xml:space="preserve"> </w:t>
+              <w:t xml:space="preserve"> kami san </w:t>
+            </w:r>
+            <w:proofErr w:type="spellStart"/>
+            <w:r>
+              <w:rPr>
+                <w:color w:val="FFFFFF" w:themeColor="background1"/>
+              </w:rPr>
+              <w:t>barang</w:t>
+            </w:r>
+            <w:proofErr w:type="spellEnd"/>
+            <w:r>
+              <w:rPr>
+                <w:color w:val="FFFFFF" w:themeColor="background1"/>
+              </w:rPr>
+              <w:t>-bara</w:t>
+            </w:r>
+            <w:r>
+              <w:rPr>
+                <w:color w:val="FFFFFF" w:themeColor="background1"/>
+              </w:rPr>
+              <w:t xml:space="preserve"> m</w:t>
+            </w:r>
+            <w:r>
+              <w:t>{{</w:t>
+            </w:r>
+            <w:proofErr w:type="spellStart"/>
+            <w:r>
+              <w:t>bppb_no</w:t>
+            </w:r>
+            <w:proofErr w:type="spellEnd"/>
+            <w:r>
+              <w:t>}}</w:t>
+            </w:r>
+            <w:r>
+              <w:rPr>
+                <w:color w:val="FFFFFF" w:themeColor="background1"/>
+              </w:rPr>
+              <w:t xml:space="preserve">ng </w:t>
             </w:r>
             <w:proofErr w:type="spellStart"/>
             <w:r>
@@ -1384,7 +1386,7 @@
       </w:tr>
       <w:tr>
         <w:trPr>
-          <w:trHeight w:hRule="exact" w:val="280"/>
+          <w:trHeight w:hRule="exact" w:val="1432"/>
         </w:trPr>
         <w:tc>
           <w:tcPr>
@@ -1518,6 +1520,339 @@
               <w:t>’)}}</w:t>
             </w:r>
           </w:p>
+          <w:tbl>
+            <w:tblPr>
+              <w:tblStyle w:val="TableGrid"/>
+              <w:tblW w:w="0" w:type="auto"/>
+              <w:tblInd w:w="173" w:type="dxa"/>
+              <w:tblLayout w:type="fixed"/>
+              <w:tblLook w:val="04A0" w:firstRow="1" w:lastRow="0" w:firstColumn="1" w:lastColumn="0" w:noHBand="0" w:noVBand="1"/>
+            </w:tblPr>
+            <w:tblGrid>
+              <w:gridCol w:w="2700"/>
+              <w:gridCol w:w="1626"/>
+            </w:tblGrid>
+            <w:tr>
+              <w:trPr>
+                <w:trHeight w:val="197"/>
+              </w:trPr>
+              <w:tc>
+                <w:tcPr>
+                  <w:tcW w:w="4326" w:type="dxa"/>
+                  <w:gridSpan w:val="2"/>
+                  <w:tcBorders>
+                    <w:top w:val="nil"/>
+                    <w:left w:val="nil"/>
+                    <w:bottom w:val="nil"/>
+                    <w:right w:val="nil"/>
+                  </w:tcBorders>
+                </w:tcPr>
+                <w:p>
+                  <w:pPr>
+                    <w:rPr>
+                      <w:rFonts w:ascii="Arial" w:hAnsi="Arial" w:cs="Arial"/>
+                      <w:sz w:val="16"/>
+                      <w:szCs w:val="16"/>
+                    </w:rPr>
+                  </w:pPr>
+                  <w:r>
+                    <w:rPr>
+                      <w:rFonts w:ascii="Arial" w:hAnsi="Arial" w:cs="Arial"/>
+                      <w:sz w:val="16"/>
+                      <w:szCs w:val="16"/>
+                    </w:rPr>
+                    <w:t>{%</w:t>
+                  </w:r>
+                  <w:proofErr w:type="spellStart"/>
+                  <w:r>
+                    <w:rPr>
+                      <w:rFonts w:ascii="Arial" w:hAnsi="Arial" w:cs="Arial"/>
+                      <w:sz w:val="16"/>
+                      <w:szCs w:val="16"/>
+                    </w:rPr>
+                    <w:t>tr</w:t>
+                  </w:r>
+                  <w:proofErr w:type="spellEnd"/>
+                  <w:r>
+                    <w:rPr>
+                      <w:rFonts w:ascii="Arial" w:hAnsi="Arial" w:cs="Arial"/>
+                      <w:sz w:val="16"/>
+                      <w:szCs w:val="16"/>
+                    </w:rPr>
+                    <w:t xml:space="preserve"> for </w:t>
+                  </w:r>
+                  <w:proofErr w:type="spellStart"/>
+                  <w:r>
+                    <w:rPr>
+                      <w:rFonts w:ascii="Arial" w:hAnsi="Arial" w:cs="Arial"/>
+                      <w:sz w:val="16"/>
+                      <w:szCs w:val="16"/>
+                    </w:rPr>
+                    <w:t>att</w:t>
+                  </w:r>
+                  <w:proofErr w:type="spellEnd"/>
+                  <w:r>
+                    <w:rPr>
+                      <w:rFonts w:ascii="Arial" w:hAnsi="Arial" w:cs="Arial"/>
+                      <w:sz w:val="16"/>
+                      <w:szCs w:val="16"/>
+                    </w:rPr>
+                    <w:t xml:space="preserve"> in</w:t>
+                  </w:r>
+                  <w:r>
+                    <w:rPr>
+                      <w:rFonts w:ascii="Arial" w:hAnsi="Arial" w:cs="Arial"/>
+                      <w:sz w:val="16"/>
+                      <w:szCs w:val="16"/>
+                    </w:rPr>
+                    <w:t xml:space="preserve"> </w:t>
+                  </w:r>
+                  <w:proofErr w:type="spellStart"/>
+                  <w:r>
+                    <w:rPr>
+                      <w:rFonts w:ascii="Arial" w:hAnsi="Arial" w:cs="Arial"/>
+                      <w:sz w:val="16"/>
+                      <w:szCs w:val="16"/>
+                    </w:rPr>
+                    <w:t>item.attribute</w:t>
+                  </w:r>
+                  <w:r>
+                    <w:rPr>
+                      <w:rFonts w:ascii="Arial" w:hAnsi="Arial" w:cs="Arial"/>
+                      <w:sz w:val="16"/>
+                      <w:szCs w:val="16"/>
+                    </w:rPr>
+                    <w:t>s</w:t>
+                  </w:r>
+                  <w:proofErr w:type="spellEnd"/>
+                  <w:r>
+                    <w:rPr>
+                      <w:rFonts w:ascii="Arial" w:hAnsi="Arial" w:cs="Arial"/>
+                      <w:sz w:val="16"/>
+                      <w:szCs w:val="16"/>
+                    </w:rPr>
+                    <w:t xml:space="preserve"> %}</w:t>
+                  </w:r>
+                </w:p>
+              </w:tc>
+            </w:tr>
+            <w:tr>
+              <w:trPr>
+                <w:trHeight w:val="135"/>
+              </w:trPr>
+              <w:tc>
+                <w:tcPr>
+                  <w:tcW w:w="2700" w:type="dxa"/>
+                  <w:tcBorders>
+                    <w:top w:val="nil"/>
+                    <w:left w:val="nil"/>
+                    <w:bottom w:val="nil"/>
+                    <w:right w:val="nil"/>
+                  </w:tcBorders>
+                </w:tcPr>
+                <w:p>
+                  <w:pPr>
+                    <w:jc w:val="both"/>
+                    <w:rPr>
+                      <w:rFonts w:ascii="Arial" w:hAnsi="Arial" w:cs="Arial"/>
+                      <w:sz w:val="16"/>
+                      <w:szCs w:val="16"/>
+                    </w:rPr>
+                  </w:pPr>
+                  <w:r>
+                    <w:rPr>
+                      <w:rFonts w:ascii="Arial" w:hAnsi="Arial" w:cs="Arial"/>
+                      <w:sz w:val="16"/>
+                      <w:szCs w:val="16"/>
+                    </w:rPr>
+                    <w:t>{{</w:t>
+                  </w:r>
+                  <w:proofErr w:type="spellStart"/>
+                  <w:r>
+                    <w:rPr>
+                      <w:rFonts w:ascii="Arial" w:hAnsi="Arial" w:cs="Arial"/>
+                      <w:sz w:val="16"/>
+                      <w:szCs w:val="16"/>
+                    </w:rPr>
+                    <w:t>att.get</w:t>
+                  </w:r>
+                  <w:proofErr w:type="spellEnd"/>
+                  <w:r>
+                    <w:rPr>
+                      <w:rFonts w:ascii="Arial" w:hAnsi="Arial" w:cs="Arial"/>
+                      <w:sz w:val="16"/>
+                      <w:szCs w:val="16"/>
+                    </w:rPr>
+                    <w:t>(‘</w:t>
+                  </w:r>
+                  <w:proofErr w:type="spellStart"/>
+                  <w:r>
+                    <w:rPr>
+                      <w:rFonts w:ascii="Arial" w:hAnsi="Arial" w:cs="Arial"/>
+                      <w:sz w:val="16"/>
+                      <w:szCs w:val="16"/>
+                    </w:rPr>
+                    <w:t>att_name</w:t>
+                  </w:r>
+                  <w:proofErr w:type="spellEnd"/>
+                  <w:r>
+                    <w:rPr>
+                      <w:rFonts w:ascii="Arial" w:hAnsi="Arial" w:cs="Arial"/>
+                      <w:sz w:val="16"/>
+                      <w:szCs w:val="16"/>
+                    </w:rPr>
+                    <w:t>’)}</w:t>
+                  </w:r>
+                  <w:r>
+                    <w:rPr>
+                      <w:rFonts w:ascii="Arial" w:hAnsi="Arial" w:cs="Arial"/>
+                      <w:sz w:val="16"/>
+                      <w:szCs w:val="16"/>
+                    </w:rPr>
+                    <w:t>}</w:t>
+                  </w:r>
+                </w:p>
+              </w:tc>
+              <w:tc>
+                <w:tcPr>
+                  <w:tcW w:w="1626" w:type="dxa"/>
+                  <w:tcBorders>
+                    <w:top w:val="nil"/>
+                    <w:left w:val="nil"/>
+                    <w:bottom w:val="nil"/>
+                    <w:right w:val="nil"/>
+                  </w:tcBorders>
+                </w:tcPr>
+                <w:p>
+                  <w:pPr>
+                    <w:jc w:val="both"/>
+                    <w:rPr>
+                      <w:rFonts w:ascii="Arial" w:hAnsi="Arial" w:cs="Arial"/>
+                      <w:sz w:val="16"/>
+                      <w:szCs w:val="16"/>
+                    </w:rPr>
+                  </w:pPr>
+                  <w:r>
+                    <w:rPr>
+                      <w:rFonts w:ascii="Arial" w:hAnsi="Arial" w:cs="Arial"/>
+                      <w:sz w:val="16"/>
+                      <w:szCs w:val="16"/>
+                    </w:rPr>
+                    <w:t>{{</w:t>
+                  </w:r>
+                  <w:proofErr w:type="spellStart"/>
+                  <w:r>
+                    <w:rPr>
+                      <w:rFonts w:ascii="Arial" w:hAnsi="Arial" w:cs="Arial"/>
+                      <w:sz w:val="16"/>
+                      <w:szCs w:val="16"/>
+                    </w:rPr>
+                    <w:t>att.get</w:t>
+                  </w:r>
+                  <w:proofErr w:type="spellEnd"/>
+                  <w:r>
+                    <w:rPr>
+                      <w:rFonts w:ascii="Arial" w:hAnsi="Arial" w:cs="Arial"/>
+                      <w:sz w:val="16"/>
+                      <w:szCs w:val="16"/>
+                    </w:rPr>
+                    <w:t>(‘</w:t>
+                  </w:r>
+                  <w:proofErr w:type="spellStart"/>
+                  <w:r>
+                    <w:rPr>
+                      <w:rFonts w:ascii="Arial" w:hAnsi="Arial" w:cs="Arial"/>
+                      <w:sz w:val="16"/>
+                      <w:szCs w:val="16"/>
+                    </w:rPr>
+                    <w:t>att_val</w:t>
+                  </w:r>
+                  <w:bookmarkStart w:id="0" w:name="_GoBack"/>
+                  <w:bookmarkEnd w:id="0"/>
+                  <w:proofErr w:type="spellEnd"/>
+                  <w:r>
+                    <w:rPr>
+                      <w:rFonts w:ascii="Arial" w:hAnsi="Arial" w:cs="Arial"/>
+                      <w:sz w:val="16"/>
+                      <w:szCs w:val="16"/>
+                    </w:rPr>
+                    <w:t>’)}}</w:t>
+                  </w:r>
+                </w:p>
+              </w:tc>
+            </w:tr>
+            <w:tr>
+              <w:trPr>
+                <w:trHeight w:val="197"/>
+              </w:trPr>
+              <w:tc>
+                <w:tcPr>
+                  <w:tcW w:w="4326" w:type="dxa"/>
+                  <w:gridSpan w:val="2"/>
+                  <w:tcBorders>
+                    <w:top w:val="nil"/>
+                    <w:left w:val="nil"/>
+                    <w:bottom w:val="nil"/>
+                    <w:right w:val="nil"/>
+                  </w:tcBorders>
+                </w:tcPr>
+                <w:p>
+                  <w:pPr>
+                    <w:rPr>
+                      <w:rFonts w:ascii="Arial" w:hAnsi="Arial" w:cs="Arial"/>
+                      <w:sz w:val="16"/>
+                      <w:szCs w:val="16"/>
+                    </w:rPr>
+                  </w:pPr>
+                  <w:r>
+                    <w:rPr>
+                      <w:rFonts w:ascii="Arial" w:hAnsi="Arial" w:cs="Arial"/>
+                      <w:sz w:val="16"/>
+                      <w:szCs w:val="16"/>
+                    </w:rPr>
+                    <w:t>{%</w:t>
+                  </w:r>
+                  <w:proofErr w:type="spellStart"/>
+                  <w:r>
+                    <w:rPr>
+                      <w:rFonts w:ascii="Arial" w:hAnsi="Arial" w:cs="Arial"/>
+                      <w:sz w:val="16"/>
+                      <w:szCs w:val="16"/>
+                    </w:rPr>
+                    <w:t>tr</w:t>
+                  </w:r>
+                  <w:proofErr w:type="spellEnd"/>
+                  <w:r>
+                    <w:rPr>
+                      <w:rFonts w:ascii="Arial" w:hAnsi="Arial" w:cs="Arial"/>
+                      <w:sz w:val="16"/>
+                      <w:szCs w:val="16"/>
+                    </w:rPr>
+                    <w:t xml:space="preserve"> </w:t>
+                  </w:r>
+                  <w:proofErr w:type="spellStart"/>
+                  <w:r>
+                    <w:rPr>
+                      <w:rFonts w:ascii="Arial" w:hAnsi="Arial" w:cs="Arial"/>
+                      <w:sz w:val="16"/>
+                      <w:szCs w:val="16"/>
+                    </w:rPr>
+                    <w:t>endfor</w:t>
+                  </w:r>
+                  <w:proofErr w:type="spellEnd"/>
+                  <w:r>
+                    <w:rPr>
+                      <w:rFonts w:ascii="Arial" w:hAnsi="Arial" w:cs="Arial"/>
+                      <w:sz w:val="16"/>
+                      <w:szCs w:val="16"/>
+                    </w:rPr>
+                    <w:t xml:space="preserve"> %}</w:t>
+                  </w:r>
+                </w:p>
+              </w:tc>
+            </w:tr>
+          </w:tbl>
+          <w:p/>
         </w:tc>
         <w:tc>
           <w:tcPr>
@@ -1591,7 +1926,7 @@
       </w:tr>
       <w:tr>
         <w:trPr>
-          <w:trHeight w:val="172"/>
+          <w:trHeight w:val="341"/>
         </w:trPr>
         <w:tc>
           <w:tcPr>
@@ -1683,15 +2018,7 @@
         <w:rPr>
           <w:rFonts w:ascii="Courier New" w:hAnsi="Courier New" w:cs="Courier New"/>
         </w:rPr>
-        <w:t xml:space="preserve"> </w:t>
-      </w:r>
-      <w:bookmarkStart w:id="0" w:name="_GoBack"/>
-      <w:bookmarkEnd w:id="0"/>
-      <w:r>
-        <w:rPr>
-          <w:rFonts w:ascii="Courier New" w:hAnsi="Courier New" w:cs="Courier New"/>
-        </w:rPr>
-        <w:t>&gt; 0</w:t>
+        <w:t xml:space="preserve"> &gt; 0</w:t>
       </w:r>
       <w:r>
         <w:rPr>
@@ -2013,6 +2340,7 @@
               <w:rPr>
                 <w:rFonts w:ascii="Courier New" w:hAnsi="Courier New" w:cs="Courier New" w:hint="eastAsia"/>
               </w:rPr>
+              <w:lastRenderedPageBreak/>
               <w:t>{%</w:t>
             </w:r>
             <w:proofErr w:type="spellStart"/>
@@ -2140,6 +2468,526 @@
       <w:trPr>
         <w:gridAfter w:val="1"/>
         <w:wAfter w:w="97" w:type="dxa"/>
+        <w:trHeight w:val="1350"/>
+      </w:trPr>
+      <w:tc>
+        <w:tcPr>
+          <w:tcW w:w="7071" w:type="dxa"/>
+          <w:gridSpan w:val="5"/>
+        </w:tcPr>
+        <w:p>
+          <w:pPr>
+            <w:pStyle w:val="HTMLPreformatted"/>
+            <w:shd w:val="clear" w:color="auto" w:fill="FFFFFF"/>
+            <w:rPr>
+              <w:rFonts w:asciiTheme="minorHAnsi" w:hAnsiTheme="minorHAnsi" w:cstheme="minorHAnsi"/>
+              <w:color w:val="000000" w:themeColor="text1"/>
+              <w:sz w:val="24"/>
+              <w:szCs w:val="24"/>
+            </w:rPr>
+          </w:pPr>
+        </w:p>
+      </w:tc>
+      <w:tc>
+        <w:tcPr>
+          <w:tcW w:w="1865" w:type="dxa"/>
+        </w:tcPr>
+        <w:p>
+          <w:pPr>
+            <w:pStyle w:val="HTMLPreformatted"/>
+            <w:shd w:val="clear" w:color="auto" w:fill="FFFFFF"/>
+            <w:rPr>
+              <w:rFonts w:asciiTheme="minorHAnsi" w:hAnsiTheme="minorHAnsi" w:cstheme="minorHAnsi"/>
+              <w:color w:val="000000" w:themeColor="text1"/>
+              <w:sz w:val="24"/>
+              <w:szCs w:val="24"/>
+            </w:rPr>
+          </w:pPr>
+          <w:proofErr w:type="spellStart"/>
+          <w:r>
+            <w:rPr>
+              <w:rFonts w:asciiTheme="minorHAnsi" w:hAnsiTheme="minorHAnsi" w:cstheme="minorHAnsi"/>
+              <w:color w:val="000000" w:themeColor="text1"/>
+              <w:sz w:val="24"/>
+              <w:szCs w:val="24"/>
+            </w:rPr>
+            <w:t>Jumlah</w:t>
+          </w:r>
+          <w:proofErr w:type="spellEnd"/>
+        </w:p>
+        <w:p>
+          <w:pPr>
+            <w:pStyle w:val="HTMLPreformatted"/>
+            <w:shd w:val="clear" w:color="auto" w:fill="FFFFFF"/>
+            <w:rPr>
+              <w:rFonts w:asciiTheme="minorHAnsi" w:hAnsiTheme="minorHAnsi" w:cstheme="minorHAnsi"/>
+              <w:color w:val="000000" w:themeColor="text1"/>
+              <w:sz w:val="24"/>
+              <w:szCs w:val="24"/>
+            </w:rPr>
+          </w:pPr>
+          <w:proofErr w:type="spellStart"/>
+          <w:r>
+            <w:rPr>
+              <w:rFonts w:asciiTheme="minorHAnsi" w:hAnsiTheme="minorHAnsi" w:cstheme="minorHAnsi"/>
+              <w:color w:val="000000" w:themeColor="text1"/>
+              <w:sz w:val="24"/>
+              <w:szCs w:val="24"/>
+            </w:rPr>
+            <w:t>Diskon</w:t>
+          </w:r>
+          <w:proofErr w:type="spellEnd"/>
+        </w:p>
+        <w:p>
+          <w:pPr>
+            <w:pStyle w:val="HTMLPreformatted"/>
+            <w:shd w:val="clear" w:color="auto" w:fill="FFFFFF"/>
+            <w:tabs>
+              <w:tab w:val="clear" w:pos="916"/>
+              <w:tab w:val="clear" w:pos="1832"/>
+              <w:tab w:val="clear" w:pos="2748"/>
+              <w:tab w:val="clear" w:pos="3664"/>
+              <w:tab w:val="clear" w:pos="4580"/>
+              <w:tab w:val="clear" w:pos="5496"/>
+              <w:tab w:val="clear" w:pos="6412"/>
+              <w:tab w:val="clear" w:pos="7328"/>
+              <w:tab w:val="clear" w:pos="8244"/>
+              <w:tab w:val="clear" w:pos="9160"/>
+              <w:tab w:val="clear" w:pos="10076"/>
+              <w:tab w:val="clear" w:pos="10992"/>
+              <w:tab w:val="clear" w:pos="11908"/>
+              <w:tab w:val="clear" w:pos="12824"/>
+              <w:tab w:val="clear" w:pos="13740"/>
+              <w:tab w:val="clear" w:pos="14656"/>
+            </w:tabs>
+            <w:rPr>
+              <w:rFonts w:asciiTheme="minorHAnsi" w:hAnsiTheme="minorHAnsi" w:cstheme="minorHAnsi"/>
+              <w:color w:val="000000" w:themeColor="text1"/>
+              <w:sz w:val="24"/>
+              <w:szCs w:val="24"/>
+            </w:rPr>
+          </w:pPr>
+          <w:r>
+            <w:rPr>
+              <w:rFonts w:asciiTheme="minorHAnsi" w:hAnsiTheme="minorHAnsi" w:cstheme="minorHAnsi"/>
+              <w:color w:val="000000" w:themeColor="text1"/>
+              <w:sz w:val="24"/>
+              <w:szCs w:val="24"/>
+            </w:rPr>
+            <w:t>PPN</w:t>
+          </w:r>
+        </w:p>
+        <w:p>
+          <w:pPr>
+            <w:pStyle w:val="HTMLPreformatted"/>
+            <w:shd w:val="clear" w:color="auto" w:fill="FFFFFF"/>
+            <w:rPr>
+              <w:rFonts w:asciiTheme="minorHAnsi" w:hAnsiTheme="minorHAnsi" w:cstheme="minorHAnsi"/>
+              <w:color w:val="000000" w:themeColor="text1"/>
+              <w:sz w:val="24"/>
+              <w:szCs w:val="24"/>
+            </w:rPr>
+          </w:pPr>
+          <w:r>
+            <w:rPr>
+              <w:rFonts w:asciiTheme="minorHAnsi" w:hAnsiTheme="minorHAnsi" w:cstheme="minorHAnsi"/>
+              <w:color w:val="000000" w:themeColor="text1"/>
+              <w:sz w:val="24"/>
+              <w:szCs w:val="24"/>
+            </w:rPr>
+            <w:t>{</w:t>
+          </w:r>
+          <w:r>
+            <w:rPr>
+              <w:rFonts w:asciiTheme="minorHAnsi" w:hAnsiTheme="minorHAnsi" w:cstheme="minorHAnsi"/>
+              <w:color w:val="000000" w:themeColor="text1"/>
+              <w:sz w:val="24"/>
+              <w:szCs w:val="24"/>
+            </w:rPr>
+            <w:t xml:space="preserve">% if </w:t>
+          </w:r>
+          <w:proofErr w:type="spellStart"/>
+          <w:r>
+            <w:rPr>
+              <w:rFonts w:asciiTheme="minorHAnsi" w:hAnsiTheme="minorHAnsi" w:cstheme="minorHAnsi"/>
+              <w:color w:val="000000" w:themeColor="text1"/>
+              <w:sz w:val="24"/>
+              <w:szCs w:val="24"/>
+            </w:rPr>
+            <w:t>pph</w:t>
+          </w:r>
+          <w:proofErr w:type="spellEnd"/>
+          <w:r>
+            <w:rPr>
+              <w:rFonts w:asciiTheme="minorHAnsi" w:hAnsiTheme="minorHAnsi" w:cstheme="minorHAnsi"/>
+              <w:color w:val="000000" w:themeColor="text1"/>
+              <w:sz w:val="24"/>
+              <w:szCs w:val="24"/>
+            </w:rPr>
+            <w:t xml:space="preserve"> </w:t>
+          </w:r>
+          <w:r>
+            <w:rPr>
+              <w:rFonts w:asciiTheme="minorHAnsi" w:hAnsiTheme="minorHAnsi" w:cstheme="minorHAnsi"/>
+              <w:color w:val="000000" w:themeColor="text1"/>
+              <w:sz w:val="24"/>
+              <w:szCs w:val="24"/>
+            </w:rPr>
+            <w:t>!=</w:t>
+          </w:r>
+          <w:r>
+            <w:rPr>
+              <w:rFonts w:asciiTheme="minorHAnsi" w:hAnsiTheme="minorHAnsi" w:cstheme="minorHAnsi"/>
+              <w:color w:val="000000" w:themeColor="text1"/>
+              <w:sz w:val="24"/>
+              <w:szCs w:val="24"/>
+            </w:rPr>
+            <w:t xml:space="preserve"> 0</w:t>
+          </w:r>
+          <w:r>
+            <w:rPr>
+              <w:rFonts w:asciiTheme="minorHAnsi" w:hAnsiTheme="minorHAnsi" w:cstheme="minorHAnsi"/>
+              <w:color w:val="000000" w:themeColor="text1"/>
+              <w:sz w:val="24"/>
+              <w:szCs w:val="24"/>
+            </w:rPr>
+            <w:t xml:space="preserve"> %}</w:t>
+          </w:r>
+          <w:proofErr w:type="gramStart"/>
+          <w:r>
+            <w:rPr>
+              <w:rFonts w:asciiTheme="minorHAnsi" w:hAnsiTheme="minorHAnsi" w:cstheme="minorHAnsi"/>
+              <w:color w:val="000000" w:themeColor="text1"/>
+              <w:sz w:val="24"/>
+              <w:szCs w:val="24"/>
+            </w:rPr>
+            <w:t>PPH</w:t>
+          </w:r>
+          <w:r>
+            <w:rPr>
+              <w:rFonts w:asciiTheme="minorHAnsi" w:hAnsiTheme="minorHAnsi" w:cstheme="minorHAnsi"/>
+              <w:color w:val="000000" w:themeColor="text1"/>
+              <w:sz w:val="24"/>
+              <w:szCs w:val="24"/>
+            </w:rPr>
+            <w:t>(</w:t>
+          </w:r>
+          <w:proofErr w:type="gramEnd"/>
+          <w:r>
+            <w:rPr>
+              <w:rFonts w:asciiTheme="minorHAnsi" w:hAnsiTheme="minorHAnsi" w:cstheme="minorHAnsi"/>
+              <w:color w:val="000000" w:themeColor="text1"/>
+              <w:sz w:val="24"/>
+              <w:szCs w:val="24"/>
+            </w:rPr>
+            <w:t>{{</w:t>
+          </w:r>
+          <w:proofErr w:type="spellStart"/>
+          <w:r>
+            <w:rPr>
+              <w:rFonts w:asciiTheme="minorHAnsi" w:hAnsiTheme="minorHAnsi" w:cstheme="minorHAnsi"/>
+              <w:color w:val="000000" w:themeColor="text1"/>
+              <w:sz w:val="24"/>
+              <w:szCs w:val="24"/>
+            </w:rPr>
+            <w:t>pph</w:t>
+          </w:r>
+          <w:proofErr w:type="spellEnd"/>
+          <w:r>
+            <w:rPr>
+              <w:rFonts w:asciiTheme="minorHAnsi" w:hAnsiTheme="minorHAnsi" w:cstheme="minorHAnsi"/>
+              <w:color w:val="000000" w:themeColor="text1"/>
+              <w:sz w:val="24"/>
+              <w:szCs w:val="24"/>
+            </w:rPr>
+            <w:t>}}%)</w:t>
+          </w:r>
+          <w:r>
+            <w:rPr>
+              <w:rFonts w:asciiTheme="minorHAnsi" w:hAnsiTheme="minorHAnsi" w:cstheme="minorHAnsi"/>
+              <w:color w:val="000000" w:themeColor="text1"/>
+              <w:sz w:val="24"/>
+              <w:szCs w:val="24"/>
+            </w:rPr>
+            <w:t xml:space="preserve"> {% </w:t>
+          </w:r>
+          <w:proofErr w:type="spellStart"/>
+          <w:r>
+            <w:rPr>
+              <w:rFonts w:asciiTheme="minorHAnsi" w:hAnsiTheme="minorHAnsi" w:cstheme="minorHAnsi"/>
+              <w:color w:val="000000" w:themeColor="text1"/>
+              <w:sz w:val="24"/>
+              <w:szCs w:val="24"/>
+            </w:rPr>
+            <w:t>endif</w:t>
+          </w:r>
+          <w:proofErr w:type="spellEnd"/>
+          <w:r>
+            <w:rPr>
+              <w:rFonts w:asciiTheme="minorHAnsi" w:hAnsiTheme="minorHAnsi" w:cstheme="minorHAnsi"/>
+              <w:color w:val="000000" w:themeColor="text1"/>
+              <w:sz w:val="24"/>
+              <w:szCs w:val="24"/>
+            </w:rPr>
+            <w:t xml:space="preserve"> %}</w:t>
+          </w:r>
+        </w:p>
+      </w:tc>
+      <w:tc>
+        <w:tcPr>
+          <w:tcW w:w="1943" w:type="dxa"/>
+        </w:tcPr>
+        <w:p>
+          <w:pPr>
+            <w:pStyle w:val="HTMLPreformatted"/>
+            <w:shd w:val="clear" w:color="auto" w:fill="FFFFFF"/>
+            <w:jc w:val="right"/>
+            <w:rPr>
+              <w:rFonts w:asciiTheme="minorHAnsi" w:hAnsiTheme="minorHAnsi" w:cstheme="minorHAnsi"/>
+              <w:sz w:val="24"/>
+              <w:szCs w:val="24"/>
+            </w:rPr>
+          </w:pPr>
+          <w:r>
+            <w:rPr>
+              <w:rFonts w:asciiTheme="minorHAnsi" w:hAnsiTheme="minorHAnsi" w:cstheme="minorHAnsi"/>
+              <w:sz w:val="24"/>
+              <w:szCs w:val="24"/>
+            </w:rPr>
+            <w:t>{{</w:t>
+          </w:r>
+          <w:proofErr w:type="spellStart"/>
+          <w:r>
+            <w:rPr>
+              <w:rFonts w:asciiTheme="minorHAnsi" w:hAnsiTheme="minorHAnsi" w:cstheme="minorHAnsi"/>
+              <w:b/>
+              <w:bCs/>
+              <w:color w:val="008080"/>
+              <w:sz w:val="24"/>
+              <w:szCs w:val="24"/>
+            </w:rPr>
+            <w:t>total_untaxed</w:t>
+          </w:r>
+          <w:proofErr w:type="spellEnd"/>
+          <w:r>
+            <w:rPr>
+              <w:rFonts w:asciiTheme="minorHAnsi" w:hAnsiTheme="minorHAnsi" w:cstheme="minorHAnsi"/>
+              <w:sz w:val="24"/>
+              <w:szCs w:val="24"/>
+            </w:rPr>
+            <w:t>}}</w:t>
+          </w:r>
+        </w:p>
+        <w:p>
+          <w:pPr>
+            <w:pStyle w:val="HTMLPreformatted"/>
+            <w:shd w:val="clear" w:color="auto" w:fill="FFFFFF"/>
+            <w:jc w:val="right"/>
+            <w:rPr>
+              <w:rFonts w:asciiTheme="minorHAnsi" w:hAnsiTheme="minorHAnsi" w:cstheme="minorHAnsi"/>
+              <w:sz w:val="24"/>
+              <w:szCs w:val="24"/>
+            </w:rPr>
+          </w:pPr>
+          <w:r>
+            <w:rPr>
+              <w:rFonts w:asciiTheme="minorHAnsi" w:hAnsiTheme="minorHAnsi" w:cstheme="minorHAnsi"/>
+              <w:sz w:val="24"/>
+              <w:szCs w:val="24"/>
+            </w:rPr>
+            <w:t>{{</w:t>
+          </w:r>
+          <w:proofErr w:type="spellStart"/>
+          <w:r>
+            <w:rPr>
+              <w:rFonts w:ascii="Consolas" w:hAnsi="Consolas"/>
+              <w:b/>
+              <w:bCs/>
+              <w:color w:val="008080"/>
+            </w:rPr>
+            <w:t>diskon</w:t>
+          </w:r>
+          <w:proofErr w:type="spellEnd"/>
+          <w:r>
+            <w:rPr>
+              <w:rFonts w:asciiTheme="minorHAnsi" w:hAnsiTheme="minorHAnsi" w:cstheme="minorHAnsi"/>
+              <w:sz w:val="24"/>
+              <w:szCs w:val="24"/>
+            </w:rPr>
+            <w:t>}}</w:t>
+          </w:r>
+        </w:p>
+        <w:p>
+          <w:pPr>
+            <w:pStyle w:val="HTMLPreformatted"/>
+            <w:shd w:val="clear" w:color="auto" w:fill="FFFFFF"/>
+            <w:jc w:val="right"/>
+            <w:rPr>
+              <w:rFonts w:asciiTheme="minorHAnsi" w:hAnsiTheme="minorHAnsi" w:cstheme="minorHAnsi"/>
+              <w:sz w:val="24"/>
+              <w:szCs w:val="24"/>
+            </w:rPr>
+          </w:pPr>
+          <w:r>
+            <w:rPr>
+              <w:rFonts w:asciiTheme="minorHAnsi" w:hAnsiTheme="minorHAnsi" w:cstheme="minorHAnsi"/>
+              <w:sz w:val="24"/>
+              <w:szCs w:val="24"/>
+            </w:rPr>
+            <w:t>{{</w:t>
+          </w:r>
+          <w:proofErr w:type="spellStart"/>
+          <w:r>
+            <w:rPr>
+              <w:rFonts w:ascii="Consolas" w:hAnsi="Consolas"/>
+              <w:b/>
+              <w:bCs/>
+              <w:color w:val="008080"/>
+            </w:rPr>
+            <w:t>total_tax</w:t>
+          </w:r>
+          <w:proofErr w:type="spellEnd"/>
+          <w:r>
+            <w:rPr>
+              <w:rFonts w:asciiTheme="minorHAnsi" w:hAnsiTheme="minorHAnsi" w:cstheme="minorHAnsi"/>
+              <w:sz w:val="24"/>
+              <w:szCs w:val="24"/>
+            </w:rPr>
+            <w:t>}}</w:t>
+          </w:r>
+        </w:p>
+        <w:p>
+          <w:pPr>
+            <w:pStyle w:val="HTMLPreformatted"/>
+            <w:shd w:val="clear" w:color="auto" w:fill="FFFFFF"/>
+            <w:jc w:val="right"/>
+            <w:rPr>
+              <w:rFonts w:asciiTheme="minorHAnsi" w:hAnsiTheme="minorHAnsi" w:cstheme="minorHAnsi"/>
+              <w:sz w:val="24"/>
+              <w:szCs w:val="24"/>
+            </w:rPr>
+          </w:pPr>
+          <w:r>
+            <w:rPr>
+              <w:rFonts w:asciiTheme="minorHAnsi" w:hAnsiTheme="minorHAnsi" w:cstheme="minorHAnsi"/>
+              <w:color w:val="000000" w:themeColor="text1"/>
+              <w:sz w:val="24"/>
+              <w:szCs w:val="24"/>
+            </w:rPr>
+            <w:t>{</w:t>
+          </w:r>
+          <w:r>
+            <w:rPr>
+              <w:rFonts w:asciiTheme="minorHAnsi" w:hAnsiTheme="minorHAnsi" w:cstheme="minorHAnsi"/>
+              <w:color w:val="000000" w:themeColor="text1"/>
+              <w:sz w:val="24"/>
+              <w:szCs w:val="24"/>
+            </w:rPr>
+            <w:t xml:space="preserve">% if </w:t>
+          </w:r>
+          <w:proofErr w:type="spellStart"/>
+          <w:r>
+            <w:rPr>
+              <w:rFonts w:asciiTheme="minorHAnsi" w:hAnsiTheme="minorHAnsi" w:cstheme="minorHAnsi"/>
+              <w:color w:val="000000" w:themeColor="text1"/>
+              <w:sz w:val="24"/>
+              <w:szCs w:val="24"/>
+            </w:rPr>
+            <w:t>pph</w:t>
+          </w:r>
+          <w:proofErr w:type="spellEnd"/>
+          <w:r>
+            <w:rPr>
+              <w:rFonts w:asciiTheme="minorHAnsi" w:hAnsiTheme="minorHAnsi" w:cstheme="minorHAnsi"/>
+              <w:color w:val="000000" w:themeColor="text1"/>
+              <w:sz w:val="24"/>
+              <w:szCs w:val="24"/>
+            </w:rPr>
+            <w:t xml:space="preserve"> </w:t>
+          </w:r>
+          <w:r>
+            <w:rPr>
+              <w:rFonts w:asciiTheme="minorHAnsi" w:hAnsiTheme="minorHAnsi" w:cstheme="minorHAnsi"/>
+              <w:color w:val="000000" w:themeColor="text1"/>
+              <w:sz w:val="24"/>
+              <w:szCs w:val="24"/>
+            </w:rPr>
+            <w:t>!=</w:t>
+          </w:r>
+          <w:r>
+            <w:rPr>
+              <w:rFonts w:asciiTheme="minorHAnsi" w:hAnsiTheme="minorHAnsi" w:cstheme="minorHAnsi"/>
+              <w:color w:val="000000" w:themeColor="text1"/>
+              <w:sz w:val="24"/>
+              <w:szCs w:val="24"/>
+            </w:rPr>
+            <w:t xml:space="preserve"> 0</w:t>
+          </w:r>
+          <w:r>
+            <w:rPr>
+              <w:rFonts w:asciiTheme="minorHAnsi" w:hAnsiTheme="minorHAnsi" w:cstheme="minorHAnsi"/>
+              <w:color w:val="000000" w:themeColor="text1"/>
+              <w:sz w:val="24"/>
+              <w:szCs w:val="24"/>
+            </w:rPr>
+            <w:t xml:space="preserve"> %} {{ </w:t>
+          </w:r>
+          <w:proofErr w:type="spellStart"/>
+          <w:r>
+            <w:rPr>
+              <w:rFonts w:asciiTheme="minorHAnsi" w:hAnsiTheme="minorHAnsi" w:cstheme="minorHAnsi"/>
+              <w:color w:val="000000" w:themeColor="text1"/>
+              <w:sz w:val="24"/>
+              <w:szCs w:val="24"/>
+            </w:rPr>
+            <w:t>total_pph</w:t>
+          </w:r>
+          <w:proofErr w:type="spellEnd"/>
+          <w:r>
+            <w:rPr>
+              <w:rFonts w:asciiTheme="minorHAnsi" w:hAnsiTheme="minorHAnsi" w:cstheme="minorHAnsi"/>
+              <w:color w:val="000000" w:themeColor="text1"/>
+              <w:sz w:val="24"/>
+              <w:szCs w:val="24"/>
+            </w:rPr>
+            <w:t xml:space="preserve"> }}</w:t>
+          </w:r>
+          <w:r>
+            <w:rPr>
+              <w:rFonts w:asciiTheme="minorHAnsi" w:hAnsiTheme="minorHAnsi" w:cstheme="minorHAnsi"/>
+              <w:color w:val="000000" w:themeColor="text1"/>
+              <w:sz w:val="24"/>
+              <w:szCs w:val="24"/>
+            </w:rPr>
+            <w:t xml:space="preserve">  {% </w:t>
+          </w:r>
+          <w:proofErr w:type="spellStart"/>
+          <w:r>
+            <w:rPr>
+              <w:rFonts w:asciiTheme="minorHAnsi" w:hAnsiTheme="minorHAnsi" w:cstheme="minorHAnsi"/>
+              <w:color w:val="000000" w:themeColor="text1"/>
+              <w:sz w:val="24"/>
+              <w:szCs w:val="24"/>
+            </w:rPr>
+            <w:t>endif</w:t>
+          </w:r>
+          <w:proofErr w:type="spellEnd"/>
+          <w:r>
+            <w:rPr>
+              <w:rFonts w:asciiTheme="minorHAnsi" w:hAnsiTheme="minorHAnsi" w:cstheme="minorHAnsi"/>
+              <w:color w:val="000000" w:themeColor="text1"/>
+              <w:sz w:val="24"/>
+              <w:szCs w:val="24"/>
+            </w:rPr>
+            <w:t xml:space="preserve"> %}</w:t>
+          </w:r>
+        </w:p>
+      </w:tc>
+    </w:tr>
+    <w:tr>
+      <w:trPr>
+        <w:gridAfter w:val="1"/>
+        <w:wAfter w:w="97" w:type="dxa"/>
         <w:trHeight w:val="887"/>
       </w:trPr>
       <w:tc>
@@ -2193,17 +3041,6 @@
             </w:rPr>
             <w:t xml:space="preserve">      </w:t>
           </w:r>
-          <w:r>
-            <w:t>{{</w:t>
-          </w:r>
-          <w:proofErr w:type="spellStart"/>
-          <w:r>
-            <w:t>bppb_no</w:t>
-          </w:r>
-          <w:proofErr w:type="spellEnd"/>
-          <w:r>
-            <w:t>}}</w:t>
-          </w:r>
         </w:p>
       </w:tc>
       <w:tc>
@@ -2270,14 +3107,12 @@
           <w:proofErr w:type="spellStart"/>
           <w:r>
             <w:rPr>
-              <w:rFonts w:asciiTheme="minorHAnsi" w:hAnsiTheme="minorHAnsi" w:cstheme="minorHAnsi"/>
+              <w:rFonts w:ascii="Consolas" w:hAnsi="Consolas"/>
               <w:b/>
               <w:bCs/>
               <w:color w:val="008080"/>
-              <w:sz w:val="24"/>
-              <w:szCs w:val="24"/>
-            </w:rPr>
-            <w:t>total_untaxed</w:t>
+            </w:rPr>
+            <w:t>grand_amount</w:t>
           </w:r>
           <w:proofErr w:type="spellEnd"/>
           <w:r>
@@ -2904,7 +3739,7 @@
 
 <file path=word/numbering.xml><?xml version="1.0" encoding="utf-8"?>
 <w:numbering xmlns:wpc="http://schemas.microsoft.com/office/word/2010/wordprocessingCanvas" xmlns:mc="http://schemas.openxmlformats.org/markup-compatibility/2006" xmlns:o="urn:schemas-microsoft-com:office:office" xmlns:r="http://schemas.openxmlformats.org/officeDocument/2006/relationships" xmlns:m="http://schemas.openxmlformats.org/officeDocument/2006/math" xmlns:v="urn:schemas-microsoft-com:vml" xmlns:wp14="http://schemas.microsoft.com/office/word/2010/wordprocessingDrawing" xmlns:wp="http://schemas.openxmlformats.org/drawingml/2006/wordprocessingDrawing" xmlns:w10="urn:schemas-microsoft-com:office:word" xmlns:w="http://schemas.openxmlformats.org/wordprocessingml/2006/main" xmlns:w14="http://schemas.microsoft.com/office/word/2010/wordml" xmlns:w15="http://schemas.microsoft.com/office/word/2012/wordml" xmlns:wpg="http://schemas.microsoft.com/office/word/2010/wordprocessingGroup" xmlns:wpi="http://schemas.microsoft.com/office/word/2010/wordprocessingInk" xmlns:wne="http://schemas.microsoft.com/office/word/2006/wordml" xmlns:wps="http://schemas.microsoft.com/office/word/2010/wordprocessingShape" mc:Ignorable="w14 w15 wp14">
-  <w:abstractNum w:abstractNumId="0">
+  <w:abstractNum w:abstractNumId="0" w15:restartNumberingAfterBreak="0">
     <w:nsid w:val="295718C1"/>
     <w:multiLevelType w:val="hybridMultilevel"/>
     <w:tmpl w:val="6E485BE8"/>
@@ -3452,7 +4287,6 @@
       <w:spacing w:after="0" w:line="240" w:lineRule="auto"/>
     </w:pPr>
     <w:tblPr>
-      <w:tblInd w:w="0" w:type="dxa"/>
       <w:tblBorders>
         <w:top w:val="single" w:sz="4" w:space="0" w:color="auto"/>
         <w:left w:val="single" w:sz="4" w:space="0" w:color="auto"/>
@@ -3461,12 +4295,6 @@
         <w:insideH w:val="single" w:sz="4" w:space="0" w:color="auto"/>
         <w:insideV w:val="single" w:sz="4" w:space="0" w:color="auto"/>
       </w:tblBorders>
-      <w:tblCellMar>
-        <w:top w:w="0" w:type="dxa"/>
-        <w:left w:w="108" w:type="dxa"/>
-        <w:bottom w:w="0" w:type="dxa"/>
-        <w:right w:w="108" w:type="dxa"/>
-      </w:tblCellMar>
     </w:tblPr>
   </w:style>
   <w:style w:type="paragraph" w:styleId="Header">
@@ -3567,6 +4395,16 @@
     <w:pPr>
       <w:spacing w:after="0" w:line="240" w:lineRule="auto"/>
     </w:pPr>
+  </w:style>
+  <w:style w:type="character" w:customStyle="1" w:styleId="pun">
+    <w:name w:val="pun"/>
+    <w:basedOn w:val="DefaultParagraphFont"/>
+    <w:rsid w:val="00357D3A"/>
+  </w:style>
+  <w:style w:type="character" w:customStyle="1" w:styleId="pln">
+    <w:name w:val="pln"/>
+    <w:basedOn w:val="DefaultParagraphFont"/>
+    <w:rsid w:val="00357D3A"/>
   </w:style>
 </w:styles>
 </file>

</xml_diff>